<commit_message>
Moved dates on forms to be letter-like
</commit_message>
<xml_diff>
--- a/RighttoPrivacynolines.docx
+++ b/RighttoPrivacynolines.docx
@@ -9,8 +9,6 @@
           <w:color w:val="000000"/>
         </w:rPr>
       </w:pPr>
-      <w:bookmarkStart w:id="0" w:name="_GoBack"/>
-      <w:bookmarkEnd w:id="0"/>
       <w:r>
         <w:rPr>
           <w:color w:val="000000"/>
@@ -30,400 +28,6 @@
       <w:pPr>
         <w:rPr>
           <w:i/>
-          <w:color w:val="000000"/>
-        </w:rPr>
-      </w:pPr>
-      <w:r>
-        <w:rPr>
-          <w:i/>
-          <w:color w:val="000000"/>
-        </w:rPr>
-        <w:fldChar w:fldCharType="begin"/>
-      </w:r>
-      <w:r>
-        <w:rPr>
-          <w:i/>
-          <w:color w:val="000000"/>
-        </w:rPr>
-        <w:instrText xml:space="preserve"> MERGEFIELD lname </w:instrText>
-      </w:r>
-      <w:r>
-        <w:rPr>
-          <w:i/>
-          <w:color w:val="000000"/>
-        </w:rPr>
-        <w:fldChar w:fldCharType="separate"/>
-      </w:r>
-      <w:r>
-        <w:rPr>
-          <w:i/>
-          <w:noProof/>
-          <w:color w:val="000000"/>
-        </w:rPr>
-        <w:t>«lname»</w:t>
-      </w:r>
-      <w:r>
-        <w:rPr>
-          <w:i/>
-          <w:color w:val="000000"/>
-        </w:rPr>
-        <w:fldChar w:fldCharType="end"/>
-      </w:r>
-    </w:p>
-    <w:p>
-      <w:pPr>
-        <w:rPr>
-          <w:i/>
-          <w:color w:val="000000"/>
-        </w:rPr>
-      </w:pPr>
-      <w:r>
-        <w:rPr>
-          <w:i/>
-          <w:color w:val="000000"/>
-        </w:rPr>
-        <w:fldChar w:fldCharType="begin"/>
-      </w:r>
-      <w:r>
-        <w:rPr>
-          <w:i/>
-          <w:color w:val="000000"/>
-        </w:rPr>
-        <w:instrText xml:space="preserve"> MERGEFIELD lstreet </w:instrText>
-      </w:r>
-      <w:r>
-        <w:rPr>
-          <w:i/>
-          <w:color w:val="000000"/>
-        </w:rPr>
-        <w:fldChar w:fldCharType="separate"/>
-      </w:r>
-      <w:r>
-        <w:rPr>
-          <w:i/>
-          <w:noProof/>
-          <w:color w:val="000000"/>
-        </w:rPr>
-        <w:t>«lstreet»</w:t>
-      </w:r>
-      <w:r>
-        <w:rPr>
-          <w:i/>
-          <w:color w:val="000000"/>
-        </w:rPr>
-        <w:fldChar w:fldCharType="end"/>
-      </w:r>
-    </w:p>
-    <w:p>
-      <w:pPr>
-        <w:rPr>
-          <w:i/>
-          <w:color w:val="000000"/>
-        </w:rPr>
-      </w:pPr>
-      <w:r>
-        <w:rPr>
-          <w:i/>
-          <w:color w:val="000000"/>
-        </w:rPr>
-        <w:fldChar w:fldCharType="begin"/>
-      </w:r>
-      <w:r>
-        <w:rPr>
-          <w:i/>
-          <w:color w:val="000000"/>
-        </w:rPr>
-        <w:instrText xml:space="preserve"> MERGEFIELD laddress </w:instrText>
-      </w:r>
-      <w:r>
-        <w:rPr>
-          <w:i/>
-          <w:color w:val="000000"/>
-        </w:rPr>
-        <w:fldChar w:fldCharType="separate"/>
-      </w:r>
-      <w:r>
-        <w:rPr>
-          <w:i/>
-          <w:noProof/>
-          <w:color w:val="000000"/>
-        </w:rPr>
-        <w:t>«laddress»</w:t>
-      </w:r>
-      <w:r>
-        <w:rPr>
-          <w:i/>
-          <w:color w:val="000000"/>
-        </w:rPr>
-        <w:fldChar w:fldCharType="end"/>
-      </w:r>
-    </w:p>
-    <w:p>
-      <w:pPr>
-        <w:rPr>
-          <w:i/>
-          <w:color w:val="000000"/>
-        </w:rPr>
-      </w:pPr>
-    </w:p>
-    <w:p>
-      <w:pPr>
-        <w:rPr>
-          <w:color w:val="000000"/>
-        </w:rPr>
-      </w:pPr>
-      <w:r>
-        <w:rPr>
-          <w:color w:val="000000"/>
-        </w:rPr>
-        <w:t xml:space="preserve">I, </w:t>
-      </w:r>
-      <w:r>
-        <w:rPr>
-          <w:color w:val="000000"/>
-        </w:rPr>
-        <w:fldChar w:fldCharType="begin"/>
-      </w:r>
-      <w:r>
-        <w:rPr>
-          <w:color w:val="000000"/>
-        </w:rPr>
-        <w:instrText xml:space="preserve"> MERGEFIELD tname1 </w:instrText>
-      </w:r>
-      <w:r>
-        <w:rPr>
-          <w:color w:val="000000"/>
-        </w:rPr>
-        <w:fldChar w:fldCharType="separate"/>
-      </w:r>
-      <w:r>
-        <w:rPr>
-          <w:noProof/>
-          <w:color w:val="000000"/>
-        </w:rPr>
-        <w:t>«tname1»</w:t>
-      </w:r>
-      <w:r>
-        <w:rPr>
-          <w:color w:val="000000"/>
-        </w:rPr>
-        <w:fldChar w:fldCharType="end"/>
-      </w:r>
-      <w:r>
-        <w:rPr>
-          <w:color w:val="000000"/>
-        </w:rPr>
-        <w:t>,</w:t>
-      </w:r>
-      <w:r>
-        <w:rPr>
-          <w:color w:val="000000"/>
-        </w:rPr>
-        <w:t xml:space="preserve"> reside at your property located at </w:t>
-      </w:r>
-      <w:r>
-        <w:rPr>
-          <w:color w:val="000000"/>
-        </w:rPr>
-        <w:fldChar w:fldCharType="begin"/>
-      </w:r>
-      <w:r>
-        <w:rPr>
-          <w:color w:val="000000"/>
-        </w:rPr>
-        <w:instrText xml:space="preserve"> MERGEFIELD tstreet </w:instrText>
-      </w:r>
-      <w:r>
-        <w:rPr>
-          <w:color w:val="000000"/>
-        </w:rPr>
-        <w:fldChar w:fldCharType="separate"/>
-      </w:r>
-      <w:r>
-        <w:rPr>
-          <w:noProof/>
-          <w:color w:val="000000"/>
-        </w:rPr>
-        <w:t>«tstreet»</w:t>
-      </w:r>
-      <w:r>
-        <w:rPr>
-          <w:color w:val="000000"/>
-        </w:rPr>
-        <w:fldChar w:fldCharType="end"/>
-      </w:r>
-      <w:r>
-        <w:rPr>
-          <w:color w:val="000000"/>
-        </w:rPr>
-        <w:t xml:space="preserve">, </w:t>
-      </w:r>
-      <w:r>
-        <w:rPr>
-          <w:color w:val="000000"/>
-        </w:rPr>
-        <w:fldChar w:fldCharType="begin"/>
-      </w:r>
-      <w:r>
-        <w:rPr>
-          <w:color w:val="000000"/>
-        </w:rPr>
-        <w:instrText xml:space="preserve"> MERGEFIELD taddress </w:instrText>
-      </w:r>
-      <w:r>
-        <w:rPr>
-          <w:color w:val="000000"/>
-        </w:rPr>
-        <w:fldChar w:fldCharType="separate"/>
-      </w:r>
-      <w:r>
-        <w:rPr>
-          <w:noProof/>
-          <w:color w:val="000000"/>
-        </w:rPr>
-        <w:t>«taddress»</w:t>
-      </w:r>
-      <w:r>
-        <w:rPr>
-          <w:color w:val="000000"/>
-        </w:rPr>
-        <w:fldChar w:fldCharType="end"/>
-      </w:r>
-      <w:r>
-        <w:rPr>
-          <w:color w:val="000000"/>
-        </w:rPr>
-        <w:t>.</w:t>
-      </w:r>
-    </w:p>
-    <w:p>
-      <w:pPr>
-        <w:jc w:val="center"/>
-        <w:rPr>
-          <w:color w:val="000000"/>
-        </w:rPr>
-      </w:pPr>
-    </w:p>
-    <w:p>
-      <w:pPr>
-        <w:jc w:val="center"/>
-        <w:rPr>
-          <w:color w:val="000000"/>
-        </w:rPr>
-      </w:pPr>
-    </w:p>
-    <w:p>
-      <w:pPr>
-        <w:jc w:val="center"/>
-        <w:rPr>
-          <w:color w:val="000000"/>
-        </w:rPr>
-      </w:pPr>
-    </w:p>
-    <w:p>
-      <w:pPr>
-        <w:rPr>
-          <w:color w:val="000000"/>
-        </w:rPr>
-      </w:pPr>
-      <w:r>
-        <w:rPr>
-          <w:color w:val="000000"/>
-        </w:rPr>
-        <w:t xml:space="preserve">I wish to inform you of Minnesota Statute § 504B.211, which gives all tenants the right to privacy. </w:t>
-      </w:r>
-    </w:p>
-    <w:p>
-      <w:pPr>
-        <w:rPr>
-          <w:color w:val="000000"/>
-        </w:rPr>
-      </w:pPr>
-    </w:p>
-    <w:p>
-      <w:pPr>
-        <w:rPr>
-          <w:color w:val="000000"/>
-        </w:rPr>
-      </w:pPr>
-      <w:r>
-        <w:rPr>
-          <w:color w:val="000000"/>
-        </w:rPr>
-        <w:t>The statute states a landlord may enter the premises rented by a tenant “only for a reasonable business purpose and after making a good faith effort to give the tenant reasonable notice . . .” The statute further states that if a landlord violates this statute, the tenant is entitled to receive a penalty including rent reduction up to full rescission of the lease, recovery of any damage deposit, and up to $100 civil penalty for each violation.</w:t>
-      </w:r>
-    </w:p>
-    <w:p>
-      <w:pPr>
-        <w:rPr>
-          <w:color w:val="000000"/>
-        </w:rPr>
-      </w:pPr>
-    </w:p>
-    <w:p>
-      <w:pPr>
-        <w:rPr>
-          <w:color w:val="000000"/>
-        </w:rPr>
-      </w:pPr>
-      <w:r>
-        <w:rPr>
-          <w:color w:val="000000"/>
-        </w:rPr>
-        <w:t>Please comply with this statute by giving me reasonable notice before you enter my premises. I believe a 24-hour notice is reasonable time for me to prepare for your entry into my premises. If you violate Minnesota Statute § 504B.211, I reserve the right to take legal action to enforce my rights under the statute.</w:t>
-      </w:r>
-    </w:p>
-    <w:p>
-      <w:pPr>
-        <w:rPr>
-          <w:color w:val="000000"/>
-        </w:rPr>
-      </w:pPr>
-    </w:p>
-    <w:p>
-      <w:pPr>
-        <w:rPr>
-          <w:color w:val="000000"/>
-        </w:rPr>
-      </w:pPr>
-      <w:r>
-        <w:rPr>
-          <w:color w:val="000000"/>
-        </w:rPr>
-        <w:t>Thank you for your cooperation in this matter.</w:t>
-      </w:r>
-    </w:p>
-    <w:p>
-      <w:pPr>
-        <w:rPr>
-          <w:color w:val="000000"/>
-        </w:rPr>
-      </w:pPr>
-    </w:p>
-    <w:p>
-      <w:pPr>
-        <w:rPr>
-          <w:color w:val="000000"/>
-        </w:rPr>
-      </w:pPr>
-    </w:p>
-    <w:p>
-      <w:pPr>
-        <w:rPr>
-          <w:color w:val="000000"/>
-        </w:rPr>
-      </w:pPr>
-    </w:p>
-    <w:p>
-      <w:pPr>
-        <w:rPr>
-          <w:color w:val="000000"/>
-        </w:rPr>
-      </w:pPr>
-    </w:p>
-    <w:p>
-      <w:pPr>
-        <w:rPr>
           <w:color w:val="000000"/>
         </w:rPr>
         <w:sectPr>
@@ -433,6 +37,470 @@
           <w:docGrid w:linePitch="360"/>
         </w:sectPr>
       </w:pPr>
+    </w:p>
+    <w:p>
+      <w:pPr>
+        <w:rPr>
+          <w:i/>
+          <w:color w:val="000000"/>
+        </w:rPr>
+      </w:pPr>
+      <w:r>
+        <w:rPr>
+          <w:i/>
+          <w:color w:val="000000"/>
+        </w:rPr>
+        <w:fldChar w:fldCharType="begin"/>
+      </w:r>
+      <w:r>
+        <w:rPr>
+          <w:i/>
+          <w:color w:val="000000"/>
+        </w:rPr>
+        <w:instrText xml:space="preserve"> MERGEFIELD lname </w:instrText>
+      </w:r>
+      <w:r>
+        <w:rPr>
+          <w:i/>
+          <w:color w:val="000000"/>
+        </w:rPr>
+        <w:fldChar w:fldCharType="separate"/>
+      </w:r>
+      <w:r>
+        <w:rPr>
+          <w:i/>
+          <w:noProof/>
+          <w:color w:val="000000"/>
+        </w:rPr>
+        <w:t>«lname»</w:t>
+      </w:r>
+      <w:r>
+        <w:rPr>
+          <w:i/>
+          <w:color w:val="000000"/>
+        </w:rPr>
+        <w:fldChar w:fldCharType="end"/>
+      </w:r>
+    </w:p>
+    <w:p>
+      <w:pPr>
+        <w:jc w:val="right"/>
+        <w:rPr>
+          <w:color w:val="000000"/>
+        </w:rPr>
+        <w:sectPr>
+          <w:type w:val="continuous"/>
+          <w:pgSz w:w="12240" w:h="15840"/>
+          <w:pgMar w:top="1440" w:right="1800" w:bottom="1440" w:left="1800" w:header="720" w:footer="720" w:gutter="0"/>
+          <w:cols w:num="2" w:space="720"/>
+          <w:docGrid w:linePitch="360"/>
+        </w:sectPr>
+      </w:pPr>
+      <w:r>
+        <w:rPr>
+          <w:i/>
+          <w:color w:val="000000"/>
+        </w:rPr>
+        <w:t xml:space="preserve"> </w:t>
+      </w:r>
+      <w:r>
+        <w:rPr>
+          <w:color w:val="000000"/>
+        </w:rPr>
+        <w:fldChar w:fldCharType="begin"/>
+      </w:r>
+      <w:r>
+        <w:rPr>
+          <w:color w:val="000000"/>
+        </w:rPr>
+        <w:instrText xml:space="preserve"> DATE \@ "MMMM d, yyyy" </w:instrText>
+      </w:r>
+      <w:r>
+        <w:rPr>
+          <w:color w:val="000000"/>
+        </w:rPr>
+        <w:fldChar w:fldCharType="separate"/>
+      </w:r>
+      <w:r>
+        <w:rPr>
+          <w:noProof/>
+          <w:color w:val="000000"/>
+        </w:rPr>
+        <w:t>April 3, 2018</w:t>
+      </w:r>
+      <w:r>
+        <w:rPr>
+          <w:color w:val="000000"/>
+        </w:rPr>
+        <w:fldChar w:fldCharType="end"/>
+      </w:r>
+      <w:bookmarkStart w:id="0" w:name="_GoBack"/>
+      <w:bookmarkEnd w:id="0"/>
+    </w:p>
+    <w:p>
+      <w:pPr>
+        <w:rPr>
+          <w:i/>
+          <w:color w:val="000000"/>
+        </w:rPr>
+      </w:pPr>
+      <w:r>
+        <w:rPr>
+          <w:i/>
+          <w:color w:val="000000"/>
+        </w:rPr>
+        <w:fldChar w:fldCharType="begin"/>
+      </w:r>
+      <w:r>
+        <w:rPr>
+          <w:i/>
+          <w:color w:val="000000"/>
+        </w:rPr>
+        <w:instrText xml:space="preserve"> MERGEFIELD lstreet </w:instrText>
+      </w:r>
+      <w:r>
+        <w:rPr>
+          <w:i/>
+          <w:color w:val="000000"/>
+        </w:rPr>
+        <w:fldChar w:fldCharType="separate"/>
+      </w:r>
+      <w:r>
+        <w:rPr>
+          <w:i/>
+          <w:noProof/>
+          <w:color w:val="000000"/>
+        </w:rPr>
+        <w:t>«lstreet»</w:t>
+      </w:r>
+      <w:r>
+        <w:rPr>
+          <w:i/>
+          <w:color w:val="000000"/>
+        </w:rPr>
+        <w:fldChar w:fldCharType="end"/>
+      </w:r>
+    </w:p>
+    <w:p>
+      <w:pPr>
+        <w:rPr>
+          <w:i/>
+          <w:color w:val="000000"/>
+        </w:rPr>
+      </w:pPr>
+      <w:r>
+        <w:rPr>
+          <w:i/>
+          <w:color w:val="000000"/>
+        </w:rPr>
+        <w:fldChar w:fldCharType="begin"/>
+      </w:r>
+      <w:r>
+        <w:rPr>
+          <w:i/>
+          <w:color w:val="000000"/>
+        </w:rPr>
+        <w:instrText xml:space="preserve"> MERGEFIELD laddress </w:instrText>
+      </w:r>
+      <w:r>
+        <w:rPr>
+          <w:i/>
+          <w:color w:val="000000"/>
+        </w:rPr>
+        <w:fldChar w:fldCharType="separate"/>
+      </w:r>
+      <w:r>
+        <w:rPr>
+          <w:i/>
+          <w:noProof/>
+          <w:color w:val="000000"/>
+        </w:rPr>
+        <w:t>«laddress»</w:t>
+      </w:r>
+      <w:r>
+        <w:rPr>
+          <w:i/>
+          <w:color w:val="000000"/>
+        </w:rPr>
+        <w:fldChar w:fldCharType="end"/>
+      </w:r>
+    </w:p>
+    <w:p>
+      <w:pPr>
+        <w:rPr>
+          <w:i/>
+          <w:color w:val="000000"/>
+        </w:rPr>
+      </w:pPr>
+    </w:p>
+    <w:p>
+      <w:pPr>
+        <w:rPr>
+          <w:color w:val="000000"/>
+        </w:rPr>
+      </w:pPr>
+      <w:r>
+        <w:rPr>
+          <w:color w:val="000000"/>
+        </w:rPr>
+        <w:t xml:space="preserve">I, </w:t>
+      </w:r>
+      <w:r>
+        <w:rPr>
+          <w:color w:val="000000"/>
+        </w:rPr>
+        <w:fldChar w:fldCharType="begin"/>
+      </w:r>
+      <w:r>
+        <w:rPr>
+          <w:color w:val="000000"/>
+        </w:rPr>
+        <w:instrText xml:space="preserve"> MERGEFIELD tname1 </w:instrText>
+      </w:r>
+      <w:r>
+        <w:rPr>
+          <w:color w:val="000000"/>
+        </w:rPr>
+        <w:fldChar w:fldCharType="separate"/>
+      </w:r>
+      <w:r>
+        <w:rPr>
+          <w:noProof/>
+          <w:color w:val="000000"/>
+        </w:rPr>
+        <w:t>«tname1»</w:t>
+      </w:r>
+      <w:r>
+        <w:rPr>
+          <w:color w:val="000000"/>
+        </w:rPr>
+        <w:fldChar w:fldCharType="end"/>
+      </w:r>
+      <w:r>
+        <w:rPr>
+          <w:color w:val="000000"/>
+        </w:rPr>
+        <w:t>,</w:t>
+      </w:r>
+      <w:r>
+        <w:rPr>
+          <w:color w:val="000000"/>
+        </w:rPr>
+        <w:t xml:space="preserve"> reside at your property located at </w:t>
+      </w:r>
+      <w:r>
+        <w:rPr>
+          <w:color w:val="000000"/>
+        </w:rPr>
+        <w:fldChar w:fldCharType="begin"/>
+      </w:r>
+      <w:r>
+        <w:rPr>
+          <w:color w:val="000000"/>
+        </w:rPr>
+        <w:instrText xml:space="preserve"> MERGEFIELD tstreet </w:instrText>
+      </w:r>
+      <w:r>
+        <w:rPr>
+          <w:color w:val="000000"/>
+        </w:rPr>
+        <w:fldChar w:fldCharType="separate"/>
+      </w:r>
+      <w:r>
+        <w:rPr>
+          <w:noProof/>
+          <w:color w:val="000000"/>
+        </w:rPr>
+        <w:t>«tstreet»</w:t>
+      </w:r>
+      <w:r>
+        <w:rPr>
+          <w:color w:val="000000"/>
+        </w:rPr>
+        <w:fldChar w:fldCharType="end"/>
+      </w:r>
+      <w:r>
+        <w:rPr>
+          <w:color w:val="000000"/>
+        </w:rPr>
+        <w:t xml:space="preserve">, </w:t>
+      </w:r>
+      <w:r>
+        <w:rPr>
+          <w:color w:val="000000"/>
+        </w:rPr>
+        <w:fldChar w:fldCharType="begin"/>
+      </w:r>
+      <w:r>
+        <w:rPr>
+          <w:color w:val="000000"/>
+        </w:rPr>
+        <w:instrText xml:space="preserve"> MERGEFIELD taddress </w:instrText>
+      </w:r>
+      <w:r>
+        <w:rPr>
+          <w:color w:val="000000"/>
+        </w:rPr>
+        <w:fldChar w:fldCharType="separate"/>
+      </w:r>
+      <w:r>
+        <w:rPr>
+          <w:noProof/>
+          <w:color w:val="000000"/>
+        </w:rPr>
+        <w:t>«taddress»</w:t>
+      </w:r>
+      <w:r>
+        <w:rPr>
+          <w:color w:val="000000"/>
+        </w:rPr>
+        <w:fldChar w:fldCharType="end"/>
+      </w:r>
+      <w:r>
+        <w:rPr>
+          <w:color w:val="000000"/>
+        </w:rPr>
+        <w:t>.</w:t>
+      </w:r>
+    </w:p>
+    <w:p>
+      <w:pPr>
+        <w:jc w:val="center"/>
+        <w:rPr>
+          <w:color w:val="000000"/>
+        </w:rPr>
+      </w:pPr>
+    </w:p>
+    <w:p>
+      <w:pPr>
+        <w:jc w:val="center"/>
+        <w:rPr>
+          <w:color w:val="000000"/>
+        </w:rPr>
+      </w:pPr>
+    </w:p>
+    <w:p>
+      <w:pPr>
+        <w:jc w:val="center"/>
+        <w:rPr>
+          <w:color w:val="000000"/>
+        </w:rPr>
+      </w:pPr>
+    </w:p>
+    <w:p>
+      <w:pPr>
+        <w:rPr>
+          <w:color w:val="000000"/>
+        </w:rPr>
+      </w:pPr>
+      <w:r>
+        <w:rPr>
+          <w:color w:val="000000"/>
+        </w:rPr>
+        <w:t xml:space="preserve">I wish to inform you of Minnesota Statute § 504B.211, which gives all tenants the right to privacy. </w:t>
+      </w:r>
+    </w:p>
+    <w:p>
+      <w:pPr>
+        <w:rPr>
+          <w:color w:val="000000"/>
+        </w:rPr>
+      </w:pPr>
+    </w:p>
+    <w:p>
+      <w:pPr>
+        <w:rPr>
+          <w:color w:val="000000"/>
+        </w:rPr>
+      </w:pPr>
+      <w:r>
+        <w:rPr>
+          <w:color w:val="000000"/>
+        </w:rPr>
+        <w:t>The statute states a landlord may enter the premises rented by a tenant “only for a reasonable business purpose and after making a good faith effort to give the tenant reasonable notice . . .” The statute further states that if a landlord violates this statute, the tenant is entitled to receive a penalty including rent reduction up to full rescission of the lease, recovery of any damage deposit, and up to $100 civil penalty for each violation.</w:t>
+      </w:r>
+    </w:p>
+    <w:p>
+      <w:pPr>
+        <w:rPr>
+          <w:color w:val="000000"/>
+        </w:rPr>
+      </w:pPr>
+    </w:p>
+    <w:p>
+      <w:pPr>
+        <w:rPr>
+          <w:color w:val="000000"/>
+        </w:rPr>
+      </w:pPr>
+      <w:r>
+        <w:rPr>
+          <w:color w:val="000000"/>
+        </w:rPr>
+        <w:t>Please comply with this statute by giving me reasonable notice before you enter my premises. I believe a 24-hour notice is reasonable time for me to prepare for your entry into my premises. If you violate Minnesota Statute § 504B.211, I reserve the right to take legal action to enforce my rights under the statute.</w:t>
+      </w:r>
+    </w:p>
+    <w:p>
+      <w:pPr>
+        <w:rPr>
+          <w:color w:val="000000"/>
+        </w:rPr>
+      </w:pPr>
+    </w:p>
+    <w:p>
+      <w:pPr>
+        <w:rPr>
+          <w:color w:val="000000"/>
+        </w:rPr>
+      </w:pPr>
+      <w:r>
+        <w:rPr>
+          <w:color w:val="000000"/>
+        </w:rPr>
+        <w:t>Thank you for your cooperation in this matter.</w:t>
+      </w:r>
+    </w:p>
+    <w:p>
+      <w:pPr>
+        <w:rPr>
+          <w:color w:val="000000"/>
+        </w:rPr>
+      </w:pPr>
+    </w:p>
+    <w:p>
+      <w:pPr>
+        <w:rPr>
+          <w:color w:val="000000"/>
+        </w:rPr>
+      </w:pPr>
+    </w:p>
+    <w:p>
+      <w:pPr>
+        <w:rPr>
+          <w:color w:val="000000"/>
+        </w:rPr>
+      </w:pPr>
+    </w:p>
+    <w:p>
+      <w:pPr>
+        <w:rPr>
+          <w:color w:val="000000"/>
+        </w:rPr>
+      </w:pPr>
+    </w:p>
+    <w:p>
+      <w:pPr>
+        <w:rPr>
+          <w:color w:val="000000"/>
+        </w:rPr>
+        <w:sectPr>
+          <w:type w:val="continuous"/>
+          <w:pgSz w:w="12240" w:h="15840"/>
+          <w:pgMar w:top="1440" w:right="1800" w:bottom="1440" w:left="1800" w:header="720" w:footer="720" w:gutter="0"/>
+          <w:cols w:space="720"/>
+          <w:docGrid w:linePitch="360"/>
+        </w:sectPr>
+      </w:pPr>
       <w:r>
         <w:rPr>
           <w:color w:val="000000"/>
@@ -470,45 +538,6 @@
           <w:color w:val="000000"/>
         </w:rPr>
         <w:t>«signature»</w:t>
-      </w:r>
-      <w:r>
-        <w:rPr>
-          <w:color w:val="000000"/>
-        </w:rPr>
-        <w:fldChar w:fldCharType="end"/>
-      </w:r>
-    </w:p>
-    <w:p>
-      <w:pPr>
-        <w:ind w:left="1260"/>
-        <w:rPr>
-          <w:color w:val="000000"/>
-        </w:rPr>
-      </w:pPr>
-      <w:r>
-        <w:rPr>
-          <w:color w:val="000000"/>
-        </w:rPr>
-        <w:fldChar w:fldCharType="begin"/>
-      </w:r>
-      <w:r>
-        <w:rPr>
-          <w:color w:val="000000"/>
-        </w:rPr>
-        <w:instrText xml:space="preserve"> DATE \@ "MMMM d, yyyy" </w:instrText>
-      </w:r>
-      <w:r>
-        <w:rPr>
-          <w:color w:val="000000"/>
-        </w:rPr>
-        <w:fldChar w:fldCharType="separate"/>
-      </w:r>
-      <w:r>
-        <w:rPr>
-          <w:noProof/>
-          <w:color w:val="000000"/>
-        </w:rPr>
-        <w:t>March 20, 2018</w:t>
       </w:r>
       <w:r>
         <w:rPr>
@@ -899,10 +928,6 @@
     <w:lsdException w:name="Book Title" w:uiPriority="33" w:qFormat="1"/>
     <w:lsdException w:name="Bibliography" w:semiHidden="1" w:uiPriority="37" w:unhideWhenUsed="1"/>
     <w:lsdException w:name="TOC Heading" w:semiHidden="1" w:uiPriority="39" w:unhideWhenUsed="1" w:qFormat="1"/>
-    <w:lsdException w:name="Grid Table Light" w:semiHidden="1" w:unhideWhenUsed="1"/>
-    <w:lsdException w:name="Grid Table 1 Light" w:semiHidden="1" w:unhideWhenUsed="1"/>
-    <w:lsdException w:name="Grid Table 2" w:semiHidden="1" w:unhideWhenUsed="1"/>
-    <w:lsdException w:name="Grid Table 3" w:semiHidden="1" w:unhideWhenUsed="1"/>
     <w:lsdException w:name="Grid Table 4" w:uiPriority="49"/>
     <w:lsdException w:name="Grid Table 5 Dark" w:uiPriority="50"/>
     <w:lsdException w:name="Grid Table 6 Colorful" w:uiPriority="51"/>

</xml_diff>